<commit_message>
ajeitando para qualitatie research
mudando as palavras
</commit_message>
<xml_diff>
--- a/Estudo de caso self-efficacy/perguntas.docx
+++ b/Estudo de caso self-efficacy/perguntas.docx
@@ -2,464 +2,712 @@
 <file path=word/document.xml><?xml version="1.0" encoding="utf-8"?>
 <w:document xmlns:wpc="http://schemas.microsoft.com/office/word/2010/wordprocessingCanvas" xmlns:cx="http://schemas.microsoft.com/office/drawing/2014/chartex" xmlns:cx1="http://schemas.microsoft.com/office/drawing/2015/9/8/chartex" xmlns:cx2="http://schemas.microsoft.com/office/drawing/2015/10/21/chartex" xmlns:cx3="http://schemas.microsoft.com/office/drawing/2016/5/9/chartex" xmlns:cx4="http://schemas.microsoft.com/office/drawing/2016/5/10/chartex" xmlns:cx5="http://schemas.microsoft.com/office/drawing/2016/5/11/chartex" xmlns:cx6="http://schemas.microsoft.com/office/drawing/2016/5/12/chartex" xmlns:cx7="http://schemas.microsoft.com/office/drawing/2016/5/13/chartex" xmlns:cx8="http://schemas.microsoft.com/office/drawing/2016/5/14/chartex" xmlns:mc="http://schemas.openxmlformats.org/markup-compatibility/2006" xmlns:aink="http://schemas.microsoft.com/office/drawing/2016/ink" xmlns:am3d="http://schemas.microsoft.com/office/drawing/2017/model3d" xmlns:o="urn:schemas-microsoft-com:office:office" xmlns:r="http://schemas.openxmlformats.org/officeDocument/2006/relationships" xmlns:m="http://schemas.openxmlformats.org/officeDocument/2006/math" xmlns:v="urn:schemas-microsoft-com:vml" xmlns:wp14="http://schemas.microsoft.com/office/word/2010/wordprocessingDrawing" xmlns:wp="http://schemas.openxmlformats.org/drawingml/2006/wordprocessingDrawing" xmlns:w10="urn:schemas-microsoft-com:office:word" xmlns:w="http://schemas.openxmlformats.org/wordprocessingml/2006/main" xmlns:w14="http://schemas.microsoft.com/office/word/2010/wordml" xmlns:w15="http://schemas.microsoft.com/office/word/2012/wordml" xmlns:w16cex="http://schemas.microsoft.com/office/word/2018/wordml/cex" xmlns:w16cid="http://schemas.microsoft.com/office/word/2016/wordml/cid" xmlns:w16="http://schemas.microsoft.com/office/word/2018/wordml" xmlns:w16se="http://schemas.microsoft.com/office/word/2015/wordml/symex" xmlns:wpg="http://schemas.microsoft.com/office/word/2010/wordprocessingGroup" xmlns:wpi="http://schemas.microsoft.com/office/word/2010/wordprocessingInk" xmlns:wne="http://schemas.microsoft.com/office/word/2006/wordml" xmlns:wps="http://schemas.microsoft.com/office/word/2010/wordprocessingShape" mc:Ignorable="w14 w15 w16se w16cid w16 w16cex wp14">
   <w:body>
-    <w:p>
-      <w:pPr>
-        <w:pStyle w:val="PargrafodaLista"/>
-        <w:numPr>
-          <w:ilvl w:val="0"/>
-          <w:numId w:val="2"/>
-        </w:numPr>
-      </w:pPr>
-      <w:r>
-        <w:t xml:space="preserve">RQ1: </w:t>
-      </w:r>
-      <w:r>
-        <w:t>Como o treinamento pode afetar a aut</w:t>
-      </w:r>
-      <w:r>
-        <w:t>o</w:t>
-      </w:r>
-      <w:r>
-        <w:t>eficácia dos desenvolvedores de software?</w:t>
-      </w:r>
-    </w:p>
-    <w:p>
-      <w:pPr>
-        <w:pStyle w:val="PargrafodaLista"/>
-        <w:numPr>
-          <w:ilvl w:val="0"/>
-          <w:numId w:val="2"/>
-        </w:numPr>
-      </w:pPr>
-      <w:r>
-        <w:t xml:space="preserve">RQ2: Quais são as características de um desenvolvedor com alta </w:t>
-      </w:r>
-      <w:r>
-        <w:t>autoeficácia</w:t>
-      </w:r>
-      <w:r>
-        <w:t xml:space="preserve">? E de baixa </w:t>
-      </w:r>
-      <w:r>
-        <w:t>autoeficácia</w:t>
-      </w:r>
-      <w:r>
-        <w:t>?</w:t>
-      </w:r>
-    </w:p>
-    <w:p>
-      <w:pPr>
-        <w:pStyle w:val="PargrafodaLista"/>
-        <w:numPr>
-          <w:ilvl w:val="0"/>
-          <w:numId w:val="2"/>
-        </w:numPr>
-      </w:pPr>
-      <w:r>
-        <w:t xml:space="preserve">RQ3: Como a </w:t>
-      </w:r>
-      <w:r>
-        <w:t>autoeficácia</w:t>
-      </w:r>
-      <w:r>
-        <w:t xml:space="preserve"> pode impactar na carreira, na equipe e no trabalho de um desenvolvedor de software?</w:t>
-      </w:r>
-    </w:p>
+    <w:tbl>
+      <w:tblPr>
+        <w:tblStyle w:val="Tabelacomgrade"/>
+        <w:tblW w:w="0" w:type="auto"/>
+        <w:tblInd w:w="720" w:type="dxa"/>
+        <w:tblLook w:val="04A0" w:firstRow="1" w:lastRow="0" w:firstColumn="1" w:lastColumn="0" w:noHBand="0" w:noVBand="1"/>
+      </w:tblPr>
+      <w:tblGrid>
+        <w:gridCol w:w="7774"/>
+      </w:tblGrid>
+      <w:tr>
+        <w:tc>
+          <w:tcPr>
+            <w:tcW w:w="8494" w:type="dxa"/>
+          </w:tcPr>
+          <w:p>
+            <w:pPr>
+              <w:pStyle w:val="PargrafodaLista"/>
+              <w:jc w:val="center"/>
+              <w:rPr>
+                <w:b/>
+                <w:bCs/>
+              </w:rPr>
+            </w:pPr>
+            <w:r>
+              <w:rPr>
+                <w:b/>
+                <w:bCs/>
+              </w:rPr>
+              <w:t>Perguntas de pesquisa</w:t>
+            </w:r>
+          </w:p>
+        </w:tc>
+      </w:tr>
+      <w:tr>
+        <w:tc>
+          <w:tcPr>
+            <w:tcW w:w="8494" w:type="dxa"/>
+          </w:tcPr>
+          <w:p>
+            <w:pPr>
+              <w:ind w:left="360"/>
+            </w:pPr>
+            <w:r>
+              <w:t>RQ1: Como o treinamento pode afetar a autoeficácia dos desenvolvedores de software?</w:t>
+            </w:r>
+          </w:p>
+        </w:tc>
+      </w:tr>
+      <w:tr>
+        <w:tc>
+          <w:tcPr>
+            <w:tcW w:w="8494" w:type="dxa"/>
+          </w:tcPr>
+          <w:p>
+            <w:pPr>
+              <w:ind w:left="360"/>
+            </w:pPr>
+            <w:r>
+              <w:t>RQ2: Quais são as características de um desenvolvedor com alta autoeficácia? E de baixa autoeficácia?</w:t>
+            </w:r>
+          </w:p>
+        </w:tc>
+      </w:tr>
+      <w:tr>
+        <w:tc>
+          <w:tcPr>
+            <w:tcW w:w="8494" w:type="dxa"/>
+          </w:tcPr>
+          <w:p>
+            <w:pPr>
+              <w:ind w:left="360"/>
+            </w:pPr>
+            <w:r>
+              <w:t>RQ3: Como a autoeficácia pode impactar na carreira, na equipe e no trabalho de um desenvolvedor de software?</w:t>
+            </w:r>
+          </w:p>
+        </w:tc>
+      </w:tr>
+    </w:tbl>
     <w:p/>
-    <w:p>
-      <w:pPr>
-        <w:pStyle w:val="PargrafodaLista"/>
-        <w:numPr>
-          <w:ilvl w:val="0"/>
-          <w:numId w:val="1"/>
-        </w:numPr>
-      </w:pPr>
-      <w:r>
-        <w:t xml:space="preserve">Me fala um pouco de você, quanto tempo de desenvolvimento, se já tem experiência, em quais </w:t>
-      </w:r>
-      <w:r>
-        <w:t>linguagens?</w:t>
-      </w:r>
-    </w:p>
-    <w:p>
-      <w:pPr>
-        <w:pStyle w:val="PargrafodaLista"/>
-        <w:numPr>
-          <w:ilvl w:val="0"/>
-          <w:numId w:val="1"/>
-        </w:numPr>
-      </w:pPr>
-      <w:r>
-        <w:t xml:space="preserve">Quando você pensa em alguém </w:t>
-      </w:r>
-      <w:r>
-        <w:t>se acha</w:t>
-      </w:r>
-      <w:r>
-        <w:t xml:space="preserve"> capaz de desenvolver software, quais são as características que ele tem?</w:t>
-      </w:r>
-    </w:p>
-    <w:p>
-      <w:pPr>
-        <w:pStyle w:val="PargrafodaLista"/>
-        <w:numPr>
-          <w:ilvl w:val="0"/>
-          <w:numId w:val="1"/>
-        </w:numPr>
-      </w:pPr>
-      <w:r>
-        <w:t xml:space="preserve">Quando você pensa em alguém que não </w:t>
-      </w:r>
-      <w:r>
-        <w:t>se acha</w:t>
-      </w:r>
-      <w:r>
-        <w:t xml:space="preserve"> capaz de desenvolver software, quais são as características que ele tem?</w:t>
-      </w:r>
-    </w:p>
-    <w:p>
-      <w:pPr>
-        <w:pStyle w:val="PargrafodaLista"/>
-        <w:numPr>
-          <w:ilvl w:val="0"/>
-          <w:numId w:val="1"/>
-        </w:numPr>
-      </w:pPr>
-      <w:r>
-        <w:t>Você conhece alguém que se acha mais capaz do que realmente é no desenvolvimento</w:t>
-      </w:r>
-      <w:r>
-        <w:t xml:space="preserve"> de software</w:t>
-      </w:r>
-      <w:r>
-        <w:t xml:space="preserve">? </w:t>
-      </w:r>
-      <w:r>
-        <w:t>Quais características ele tem?</w:t>
-      </w:r>
-    </w:p>
-    <w:p>
-      <w:pPr>
-        <w:pStyle w:val="PargrafodaLista"/>
-        <w:numPr>
-          <w:ilvl w:val="0"/>
-          <w:numId w:val="1"/>
-        </w:numPr>
-      </w:pPr>
-      <w:r>
-        <w:t>Imagine uma pessoa que se acha capaz de desenvolver em alto nível, quais características ele tem?</w:t>
-      </w:r>
-    </w:p>
-    <w:p>
-      <w:pPr>
-        <w:pStyle w:val="PargrafodaLista"/>
-        <w:numPr>
-          <w:ilvl w:val="0"/>
-          <w:numId w:val="1"/>
-        </w:numPr>
-      </w:pPr>
-      <w:r>
-        <w:t>Você se acha capaz de desenvolver software ? Por que ?</w:t>
-      </w:r>
-    </w:p>
-    <w:p>
-      <w:pPr>
-        <w:pStyle w:val="PargrafodaLista"/>
-        <w:numPr>
-          <w:ilvl w:val="1"/>
-          <w:numId w:val="1"/>
-        </w:numPr>
-      </w:pPr>
-      <w:r>
-        <w:t>O que te leva a achar que é capaz de fazer desenvolver software?</w:t>
-      </w:r>
-    </w:p>
-    <w:p>
-      <w:pPr>
-        <w:pStyle w:val="PargrafodaLista"/>
-        <w:numPr>
-          <w:ilvl w:val="0"/>
-          <w:numId w:val="1"/>
-        </w:numPr>
-      </w:pPr>
-      <w:r>
-        <w:t>Imagine uma pessoa que acha que performar bem como desenvolvedor, quais características ele tem?</w:t>
-      </w:r>
-    </w:p>
-    <w:p>
-      <w:pPr>
-        <w:pStyle w:val="PargrafodaLista"/>
-        <w:numPr>
-          <w:ilvl w:val="0"/>
-          <w:numId w:val="1"/>
-        </w:numPr>
-      </w:pPr>
-      <w:r>
-        <w:t>O que é ser capaz de performa</w:t>
-      </w:r>
-      <w:r>
-        <w:t xml:space="preserve">r bem como desenvolvedor ? Você se sente capaz hoje? </w:t>
-      </w:r>
-      <w:r>
-        <w:t>O que te leva a achar isso?</w:t>
-      </w:r>
-    </w:p>
-    <w:p>
-      <w:pPr>
-        <w:pStyle w:val="PargrafodaLista"/>
-        <w:numPr>
-          <w:ilvl w:val="1"/>
-          <w:numId w:val="1"/>
-        </w:numPr>
-      </w:pPr>
-      <w:r>
-        <w:t xml:space="preserve">Descreva situações que te levaram a acreditar que você é capaz de </w:t>
-      </w:r>
-      <w:r>
-        <w:t>performar</w:t>
-      </w:r>
-      <w:r>
-        <w:t xml:space="preserve"> bem como desenvolvedor</w:t>
-      </w:r>
-    </w:p>
-    <w:p>
-      <w:pPr>
-        <w:pStyle w:val="PargrafodaLista"/>
-        <w:numPr>
-          <w:ilvl w:val="0"/>
-          <w:numId w:val="1"/>
-        </w:numPr>
-      </w:pPr>
-      <w:r>
-        <w:t>No</w:t>
-      </w:r>
-      <w:r>
-        <w:t xml:space="preserve"> bo</w:t>
-      </w:r>
-      <w:r>
-        <w:t>o</w:t>
-      </w:r>
-      <w:r>
-        <w:t>tcamp, aconteceu alguma situação que te levou a acreditar que você é capaz de performar bem?</w:t>
-      </w:r>
-    </w:p>
-    <w:p>
-      <w:pPr>
-        <w:pStyle w:val="PargrafodaLista"/>
-        <w:numPr>
-          <w:ilvl w:val="0"/>
-          <w:numId w:val="1"/>
-        </w:numPr>
-      </w:pPr>
-      <w:r>
-        <w:t>O que é ser capaz de desenvolver em alto nível técnico para você?</w:t>
-      </w:r>
-      <w:r>
-        <w:t xml:space="preserve"> </w:t>
-      </w:r>
-      <w:r>
-        <w:t xml:space="preserve">Você se sente capaz hoje? </w:t>
-      </w:r>
-      <w:r>
-        <w:t>O que te leva a achar isso ?</w:t>
-      </w:r>
-    </w:p>
-    <w:p>
-      <w:pPr>
-        <w:pStyle w:val="PargrafodaLista"/>
-        <w:numPr>
-          <w:ilvl w:val="1"/>
-          <w:numId w:val="1"/>
-        </w:numPr>
-      </w:pPr>
-      <w:r>
-        <w:t>Descreva situações que te levaram a acreditar que você é capaz de desenvolver em alto nível técnico.</w:t>
-      </w:r>
-    </w:p>
-    <w:p>
-      <w:pPr>
-        <w:pStyle w:val="PargrafodaLista"/>
-        <w:numPr>
-          <w:ilvl w:val="0"/>
-          <w:numId w:val="1"/>
-        </w:numPr>
-      </w:pPr>
-      <w:r>
-        <w:t>No</w:t>
-      </w:r>
-      <w:r>
-        <w:t xml:space="preserve"> bo</w:t>
-      </w:r>
-      <w:r>
-        <w:t>o</w:t>
-      </w:r>
-      <w:r>
-        <w:t>tcamp, aconteceu alguma situação que te levou a acreditar que você é capaz de desenvolver em alto nível técnico?</w:t>
-      </w:r>
-      <w:r>
-        <w:t xml:space="preserve"> E de performar bem? </w:t>
-      </w:r>
-    </w:p>
-    <w:p>
-      <w:pPr>
-        <w:pStyle w:val="PargrafodaLista"/>
-        <w:numPr>
-          <w:ilvl w:val="0"/>
-          <w:numId w:val="1"/>
-        </w:numPr>
-      </w:pPr>
-      <w:r>
-        <w:t>Como o treinamento do bootcamp tem afetado o quanto você se considera capaz de desenvolver software?</w:t>
-      </w:r>
-    </w:p>
-    <w:p>
-      <w:pPr>
-        <w:pStyle w:val="PargrafodaLista"/>
-        <w:numPr>
-          <w:ilvl w:val="0"/>
-          <w:numId w:val="1"/>
-        </w:numPr>
-      </w:pPr>
-      <w:r>
-        <w:t>De que forma você acha que se sentir capaz de desenvolver bem impacta na carreira do desenvolvedor?</w:t>
-      </w:r>
-      <w:r>
-        <w:t xml:space="preserve"> </w:t>
-      </w:r>
-    </w:p>
-    <w:p>
-      <w:pPr>
-        <w:pStyle w:val="PargrafodaLista"/>
-        <w:numPr>
-          <w:ilvl w:val="1"/>
-          <w:numId w:val="1"/>
-        </w:numPr>
-      </w:pPr>
-      <w:r>
-        <w:t xml:space="preserve">E no resultado do </w:t>
-      </w:r>
-      <w:r>
-        <w:t>trabalho</w:t>
-      </w:r>
-      <w:r>
-        <w:t xml:space="preserve"> dele? </w:t>
-      </w:r>
-    </w:p>
-    <w:p>
-      <w:pPr>
-        <w:pStyle w:val="PargrafodaLista"/>
-        <w:numPr>
-          <w:ilvl w:val="1"/>
-          <w:numId w:val="1"/>
-        </w:numPr>
-      </w:pPr>
-      <w:r>
-        <w:t>E na equipe ?</w:t>
-      </w:r>
-      <w:r>
-        <w:t xml:space="preserve"> </w:t>
-      </w:r>
-    </w:p>
-    <w:p>
-      <w:pPr>
-        <w:pStyle w:val="PargrafodaLista"/>
-        <w:numPr>
-          <w:ilvl w:val="1"/>
-          <w:numId w:val="1"/>
-        </w:numPr>
-      </w:pPr>
-      <w:r>
-        <w:t>De que forma você acredita que não se sentir capaz pode impactar ?</w:t>
-      </w:r>
-    </w:p>
-    <w:p>
-      <w:pPr>
-        <w:pStyle w:val="PargrafodaLista"/>
-        <w:numPr>
-          <w:ilvl w:val="0"/>
-          <w:numId w:val="1"/>
-        </w:numPr>
-      </w:pPr>
-      <w:r>
-        <w:t>De que forma você acha que se sentir capaz de ter um alto domínio técnico impacta na carreira do desenvolvedor?</w:t>
-      </w:r>
-      <w:r>
-        <w:t xml:space="preserve"> </w:t>
-      </w:r>
-    </w:p>
-    <w:p>
-      <w:pPr>
-        <w:pStyle w:val="PargrafodaLista"/>
-        <w:numPr>
-          <w:ilvl w:val="1"/>
-          <w:numId w:val="1"/>
-        </w:numPr>
-      </w:pPr>
-      <w:r>
-        <w:t xml:space="preserve">E no resultado do </w:t>
-      </w:r>
-      <w:r>
-        <w:t>trabalho</w:t>
-      </w:r>
-      <w:r>
-        <w:t xml:space="preserve"> dele? </w:t>
-      </w:r>
-    </w:p>
-    <w:p>
-      <w:pPr>
-        <w:pStyle w:val="PargrafodaLista"/>
-        <w:numPr>
-          <w:ilvl w:val="1"/>
-          <w:numId w:val="1"/>
-        </w:numPr>
-      </w:pPr>
-      <w:r>
-        <w:t>E na equipe ?</w:t>
-      </w:r>
-      <w:r>
-        <w:t xml:space="preserve"> </w:t>
-      </w:r>
-    </w:p>
-    <w:p>
-      <w:pPr>
-        <w:pStyle w:val="PargrafodaLista"/>
-        <w:numPr>
-          <w:ilvl w:val="1"/>
-          <w:numId w:val="1"/>
-        </w:numPr>
-      </w:pPr>
-      <w:r>
-        <w:t>De que forma você acredita que não se sentir capaz pode impactar ?</w:t>
-      </w:r>
-    </w:p>
-    <w:p>
-      <w:pPr>
-        <w:pStyle w:val="PargrafodaLista"/>
-        <w:numPr>
-          <w:ilvl w:val="0"/>
-          <w:numId w:val="1"/>
-        </w:numPr>
-      </w:pPr>
-      <w:r>
-        <w:t>Na sua opinião o que falta no bootcamp para que ele te ajude a se sentir mais capaz de desenvolver software?</w:t>
-      </w:r>
-      <w:r>
-        <w:t xml:space="preserve"> Por que?</w:t>
-      </w:r>
-    </w:p>
-    <w:p>
-      <w:pPr>
-        <w:pStyle w:val="PargrafodaLista"/>
-        <w:numPr>
-          <w:ilvl w:val="0"/>
-          <w:numId w:val="1"/>
-        </w:numPr>
-      </w:pPr>
-      <w:r>
-        <w:lastRenderedPageBreak/>
-        <w:t xml:space="preserve">Você gostaria de fazer alguma observação sobre o assunto que não foi pergunta? </w:t>
-      </w:r>
-    </w:p>
+    <w:tbl>
+      <w:tblPr>
+        <w:tblStyle w:val="Tabelacomgrade"/>
+        <w:tblW w:w="0" w:type="auto"/>
+        <w:tblInd w:w="720" w:type="dxa"/>
+        <w:tblLook w:val="04A0" w:firstRow="1" w:lastRow="0" w:firstColumn="1" w:lastColumn="0" w:noHBand="0" w:noVBand="1"/>
+      </w:tblPr>
+      <w:tblGrid>
+        <w:gridCol w:w="7774"/>
+      </w:tblGrid>
+      <w:tr>
+        <w:tc>
+          <w:tcPr>
+            <w:tcW w:w="8494" w:type="dxa"/>
+          </w:tcPr>
+          <w:p>
+            <w:pPr>
+              <w:pStyle w:val="PargrafodaLista"/>
+              <w:jc w:val="center"/>
+              <w:rPr>
+                <w:b/>
+                <w:bCs/>
+              </w:rPr>
+            </w:pPr>
+            <w:r>
+              <w:rPr>
+                <w:b/>
+                <w:bCs/>
+              </w:rPr>
+              <w:t>Perguntas das entrevistas</w:t>
+            </w:r>
+          </w:p>
+        </w:tc>
+      </w:tr>
+      <w:tr>
+        <w:tc>
+          <w:tcPr>
+            <w:tcW w:w="8494" w:type="dxa"/>
+          </w:tcPr>
+          <w:p>
+            <w:pPr>
+              <w:pStyle w:val="PargrafodaLista"/>
+              <w:numPr>
+                <w:ilvl w:val="0"/>
+                <w:numId w:val="1"/>
+              </w:numPr>
+            </w:pPr>
+            <w:r>
+              <w:t>Me fala um pouco de você, quanto tempo de desenvolvimento, se já tem experiência, em quais linguagens?</w:t>
+            </w:r>
+          </w:p>
+        </w:tc>
+      </w:tr>
+      <w:tr>
+        <w:tc>
+          <w:tcPr>
+            <w:tcW w:w="8494" w:type="dxa"/>
+          </w:tcPr>
+          <w:p>
+            <w:pPr>
+              <w:pStyle w:val="PargrafodaLista"/>
+              <w:numPr>
+                <w:ilvl w:val="0"/>
+                <w:numId w:val="1"/>
+              </w:numPr>
+            </w:pPr>
+            <w:r>
+              <w:t xml:space="preserve">Quando você pensa em alguém se acha capaz de desenvolver </w:t>
+            </w:r>
+            <w:proofErr w:type="spellStart"/>
+            <w:r>
+              <w:t>software</w:t>
+            </w:r>
+            <w:proofErr w:type="spellEnd"/>
+            <w:r>
+              <w:t>, quais são as características que ele tem?</w:t>
+            </w:r>
+          </w:p>
+        </w:tc>
+      </w:tr>
+      <w:tr>
+        <w:tc>
+          <w:tcPr>
+            <w:tcW w:w="8494" w:type="dxa"/>
+          </w:tcPr>
+          <w:p>
+            <w:pPr>
+              <w:pStyle w:val="PargrafodaLista"/>
+              <w:numPr>
+                <w:ilvl w:val="0"/>
+                <w:numId w:val="1"/>
+              </w:numPr>
+            </w:pPr>
+            <w:r>
+              <w:t xml:space="preserve">Quando você pensa em alguém que não se acha capaz de desenvolver </w:t>
+            </w:r>
+            <w:proofErr w:type="spellStart"/>
+            <w:r>
+              <w:t>software</w:t>
+            </w:r>
+            <w:proofErr w:type="spellEnd"/>
+            <w:r>
+              <w:t>, quais são as características que ele tem?</w:t>
+            </w:r>
+          </w:p>
+        </w:tc>
+      </w:tr>
+      <w:tr>
+        <w:tc>
+          <w:tcPr>
+            <w:tcW w:w="8494" w:type="dxa"/>
+          </w:tcPr>
+          <w:p>
+            <w:pPr>
+              <w:pStyle w:val="PargrafodaLista"/>
+              <w:numPr>
+                <w:ilvl w:val="0"/>
+                <w:numId w:val="1"/>
+              </w:numPr>
+            </w:pPr>
+            <w:r>
+              <w:t>Você conhece alguém que se acha mais capaz do que realmente é no desenvolvimento de software? Quais características ele tem?</w:t>
+            </w:r>
+          </w:p>
+        </w:tc>
+      </w:tr>
+      <w:tr>
+        <w:tc>
+          <w:tcPr>
+            <w:tcW w:w="8494" w:type="dxa"/>
+          </w:tcPr>
+          <w:p>
+            <w:pPr>
+              <w:pStyle w:val="PargrafodaLista"/>
+              <w:numPr>
+                <w:ilvl w:val="0"/>
+                <w:numId w:val="1"/>
+              </w:numPr>
+            </w:pPr>
+            <w:r>
+              <w:t>Imagine uma pessoa que se acha capaz de desenvolver em alto nível, quais características ele tem?</w:t>
+            </w:r>
+          </w:p>
+        </w:tc>
+      </w:tr>
+      <w:tr>
+        <w:tc>
+          <w:tcPr>
+            <w:tcW w:w="8494" w:type="dxa"/>
+          </w:tcPr>
+          <w:p>
+            <w:pPr>
+              <w:pStyle w:val="PargrafodaLista"/>
+              <w:numPr>
+                <w:ilvl w:val="0"/>
+                <w:numId w:val="1"/>
+              </w:numPr>
+            </w:pPr>
+            <w:r>
+              <w:t xml:space="preserve">Você se acha capaz de desenvolver </w:t>
+            </w:r>
+            <w:proofErr w:type="spellStart"/>
+            <w:proofErr w:type="gramStart"/>
+            <w:r>
+              <w:t>software</w:t>
+            </w:r>
+            <w:proofErr w:type="spellEnd"/>
+            <w:r>
+              <w:t xml:space="preserve"> ?</w:t>
+            </w:r>
+            <w:proofErr w:type="gramEnd"/>
+            <w:r>
+              <w:t xml:space="preserve"> Por </w:t>
+            </w:r>
+            <w:proofErr w:type="gramStart"/>
+            <w:r>
+              <w:t>que ?</w:t>
+            </w:r>
+            <w:proofErr w:type="gramEnd"/>
+          </w:p>
+        </w:tc>
+      </w:tr>
+      <w:tr>
+        <w:tc>
+          <w:tcPr>
+            <w:tcW w:w="8494" w:type="dxa"/>
+          </w:tcPr>
+          <w:p>
+            <w:pPr>
+              <w:pStyle w:val="PargrafodaLista"/>
+              <w:numPr>
+                <w:ilvl w:val="1"/>
+                <w:numId w:val="1"/>
+              </w:numPr>
+            </w:pPr>
+            <w:r>
+              <w:t xml:space="preserve">O que te leva a achar que é capaz de fazer desenvolver </w:t>
+            </w:r>
+            <w:proofErr w:type="spellStart"/>
+            <w:r>
+              <w:t>software</w:t>
+            </w:r>
+            <w:proofErr w:type="spellEnd"/>
+            <w:r>
+              <w:t>?</w:t>
+            </w:r>
+          </w:p>
+        </w:tc>
+      </w:tr>
+      <w:tr>
+        <w:tc>
+          <w:tcPr>
+            <w:tcW w:w="8494" w:type="dxa"/>
+          </w:tcPr>
+          <w:p>
+            <w:pPr>
+              <w:pStyle w:val="PargrafodaLista"/>
+              <w:numPr>
+                <w:ilvl w:val="0"/>
+                <w:numId w:val="1"/>
+              </w:numPr>
+            </w:pPr>
+            <w:r>
+              <w:t>Imagine uma pessoa que acha que performar bem como desenvolvedor, quais características ele tem?</w:t>
+            </w:r>
+          </w:p>
+        </w:tc>
+      </w:tr>
+      <w:tr>
+        <w:tc>
+          <w:tcPr>
+            <w:tcW w:w="8494" w:type="dxa"/>
+          </w:tcPr>
+          <w:p>
+            <w:pPr>
+              <w:pStyle w:val="PargrafodaLista"/>
+              <w:numPr>
+                <w:ilvl w:val="0"/>
+                <w:numId w:val="1"/>
+              </w:numPr>
+            </w:pPr>
+            <w:r>
+              <w:t xml:space="preserve">O que é ser capaz de performar bem como </w:t>
+            </w:r>
+            <w:proofErr w:type="gramStart"/>
+            <w:r>
+              <w:t>desenvolvedor ?</w:t>
+            </w:r>
+            <w:proofErr w:type="gramEnd"/>
+            <w:r>
+              <w:t xml:space="preserve"> Você se sente capaz hoje? O que te leva a achar isso?</w:t>
+            </w:r>
+          </w:p>
+        </w:tc>
+      </w:tr>
+      <w:tr>
+        <w:tc>
+          <w:tcPr>
+            <w:tcW w:w="8494" w:type="dxa"/>
+          </w:tcPr>
+          <w:p>
+            <w:pPr>
+              <w:pStyle w:val="PargrafodaLista"/>
+              <w:numPr>
+                <w:ilvl w:val="1"/>
+                <w:numId w:val="1"/>
+              </w:numPr>
+            </w:pPr>
+            <w:r>
+              <w:t>Descreva situações que te levaram a acreditar que você é capaz de performar bem como desenvolvedor</w:t>
+            </w:r>
+          </w:p>
+        </w:tc>
+      </w:tr>
+      <w:tr>
+        <w:tc>
+          <w:tcPr>
+            <w:tcW w:w="8494" w:type="dxa"/>
+          </w:tcPr>
+          <w:p>
+            <w:pPr>
+              <w:pStyle w:val="PargrafodaLista"/>
+              <w:numPr>
+                <w:ilvl w:val="0"/>
+                <w:numId w:val="1"/>
+              </w:numPr>
+            </w:pPr>
+            <w:r>
+              <w:t xml:space="preserve">No </w:t>
+            </w:r>
+            <w:proofErr w:type="spellStart"/>
+            <w:r>
+              <w:t>bootcamp</w:t>
+            </w:r>
+            <w:proofErr w:type="spellEnd"/>
+            <w:r>
+              <w:t>, aconteceu alguma situação que te levou a acreditar que você é capaz de performar bem?</w:t>
+            </w:r>
+          </w:p>
+        </w:tc>
+      </w:tr>
+      <w:tr>
+        <w:tc>
+          <w:tcPr>
+            <w:tcW w:w="8494" w:type="dxa"/>
+          </w:tcPr>
+          <w:p>
+            <w:pPr>
+              <w:pStyle w:val="PargrafodaLista"/>
+              <w:numPr>
+                <w:ilvl w:val="0"/>
+                <w:numId w:val="1"/>
+              </w:numPr>
+            </w:pPr>
+            <w:r>
+              <w:t>O que é ser capaz de desenvolver em alto nível técnico para você? Você se sente capaz hoje? O que te leva a achar isso?</w:t>
+            </w:r>
+          </w:p>
+        </w:tc>
+      </w:tr>
+      <w:tr>
+        <w:tc>
+          <w:tcPr>
+            <w:tcW w:w="8494" w:type="dxa"/>
+          </w:tcPr>
+          <w:p>
+            <w:pPr>
+              <w:pStyle w:val="PargrafodaLista"/>
+              <w:numPr>
+                <w:ilvl w:val="1"/>
+                <w:numId w:val="1"/>
+              </w:numPr>
+            </w:pPr>
+            <w:r>
+              <w:t>Descreva situações que te levaram a acreditar que você é capaz de desenvolver em alto nível técnico.</w:t>
+            </w:r>
+          </w:p>
+        </w:tc>
+      </w:tr>
+      <w:tr>
+        <w:tc>
+          <w:tcPr>
+            <w:tcW w:w="8494" w:type="dxa"/>
+          </w:tcPr>
+          <w:p>
+            <w:pPr>
+              <w:pStyle w:val="PargrafodaLista"/>
+              <w:numPr>
+                <w:ilvl w:val="0"/>
+                <w:numId w:val="1"/>
+              </w:numPr>
+            </w:pPr>
+            <w:r>
+              <w:t xml:space="preserve">No </w:t>
+            </w:r>
+            <w:proofErr w:type="spellStart"/>
+            <w:r>
+              <w:t>bootcamp</w:t>
+            </w:r>
+            <w:proofErr w:type="spellEnd"/>
+            <w:r>
+              <w:t xml:space="preserve">, aconteceu alguma situação que te levou a acreditar que você é capaz de desenvolver em alto nível técnico? E de performar bem? </w:t>
+            </w:r>
+          </w:p>
+        </w:tc>
+      </w:tr>
+      <w:tr>
+        <w:tc>
+          <w:tcPr>
+            <w:tcW w:w="8494" w:type="dxa"/>
+          </w:tcPr>
+          <w:p>
+            <w:pPr>
+              <w:pStyle w:val="PargrafodaLista"/>
+              <w:numPr>
+                <w:ilvl w:val="0"/>
+                <w:numId w:val="1"/>
+              </w:numPr>
+            </w:pPr>
+            <w:r>
+              <w:t xml:space="preserve">Como o treinamento do </w:t>
+            </w:r>
+            <w:proofErr w:type="spellStart"/>
+            <w:r>
+              <w:t>bootcamp</w:t>
+            </w:r>
+            <w:proofErr w:type="spellEnd"/>
+            <w:r>
+              <w:t xml:space="preserve"> tem afetado o quanto você se considera capaz de desenvolver </w:t>
+            </w:r>
+            <w:proofErr w:type="spellStart"/>
+            <w:r>
+              <w:t>software</w:t>
+            </w:r>
+            <w:proofErr w:type="spellEnd"/>
+            <w:r>
+              <w:t>?</w:t>
+            </w:r>
+          </w:p>
+        </w:tc>
+      </w:tr>
+      <w:tr>
+        <w:tc>
+          <w:tcPr>
+            <w:tcW w:w="8494" w:type="dxa"/>
+          </w:tcPr>
+          <w:p>
+            <w:pPr>
+              <w:pStyle w:val="PargrafodaLista"/>
+              <w:numPr>
+                <w:ilvl w:val="0"/>
+                <w:numId w:val="1"/>
+              </w:numPr>
+            </w:pPr>
+            <w:r>
+              <w:t xml:space="preserve">De que forma você acha que se sentir capaz de desenvolver bem impacta na carreira do desenvolvedor? </w:t>
+            </w:r>
+          </w:p>
+        </w:tc>
+      </w:tr>
+      <w:tr>
+        <w:tc>
+          <w:tcPr>
+            <w:tcW w:w="8494" w:type="dxa"/>
+          </w:tcPr>
+          <w:p>
+            <w:pPr>
+              <w:pStyle w:val="PargrafodaLista"/>
+              <w:numPr>
+                <w:ilvl w:val="1"/>
+                <w:numId w:val="1"/>
+              </w:numPr>
+            </w:pPr>
+            <w:r>
+              <w:t xml:space="preserve">E no resultado do trabalho dele? </w:t>
+            </w:r>
+          </w:p>
+        </w:tc>
+      </w:tr>
+      <w:tr>
+        <w:tc>
+          <w:tcPr>
+            <w:tcW w:w="8494" w:type="dxa"/>
+          </w:tcPr>
+          <w:p>
+            <w:pPr>
+              <w:pStyle w:val="PargrafodaLista"/>
+              <w:numPr>
+                <w:ilvl w:val="1"/>
+                <w:numId w:val="1"/>
+              </w:numPr>
+            </w:pPr>
+            <w:r>
+              <w:t xml:space="preserve">E na equipe? </w:t>
+            </w:r>
+          </w:p>
+        </w:tc>
+      </w:tr>
+      <w:tr>
+        <w:tc>
+          <w:tcPr>
+            <w:tcW w:w="8494" w:type="dxa"/>
+          </w:tcPr>
+          <w:p>
+            <w:pPr>
+              <w:pStyle w:val="PargrafodaLista"/>
+              <w:numPr>
+                <w:ilvl w:val="1"/>
+                <w:numId w:val="1"/>
+              </w:numPr>
+            </w:pPr>
+            <w:r>
+              <w:t>De que forma você acredita que não se sentir capaz pode impactar?</w:t>
+            </w:r>
+          </w:p>
+        </w:tc>
+      </w:tr>
+      <w:tr>
+        <w:tc>
+          <w:tcPr>
+            <w:tcW w:w="8494" w:type="dxa"/>
+          </w:tcPr>
+          <w:p>
+            <w:pPr>
+              <w:pStyle w:val="PargrafodaLista"/>
+              <w:numPr>
+                <w:ilvl w:val="0"/>
+                <w:numId w:val="1"/>
+              </w:numPr>
+            </w:pPr>
+            <w:r>
+              <w:t xml:space="preserve">De que forma você acha que se sentir capaz de ter um alto domínio técnico impacta na carreira do desenvolvedor? </w:t>
+            </w:r>
+          </w:p>
+        </w:tc>
+      </w:tr>
+      <w:tr>
+        <w:tc>
+          <w:tcPr>
+            <w:tcW w:w="8494" w:type="dxa"/>
+          </w:tcPr>
+          <w:p>
+            <w:pPr>
+              <w:pStyle w:val="PargrafodaLista"/>
+              <w:numPr>
+                <w:ilvl w:val="1"/>
+                <w:numId w:val="1"/>
+              </w:numPr>
+            </w:pPr>
+            <w:r>
+              <w:t xml:space="preserve">E no resultado do trabalho dele? </w:t>
+            </w:r>
+          </w:p>
+        </w:tc>
+      </w:tr>
+      <w:tr>
+        <w:tc>
+          <w:tcPr>
+            <w:tcW w:w="8494" w:type="dxa"/>
+          </w:tcPr>
+          <w:p>
+            <w:pPr>
+              <w:pStyle w:val="PargrafodaLista"/>
+              <w:numPr>
+                <w:ilvl w:val="1"/>
+                <w:numId w:val="1"/>
+              </w:numPr>
+            </w:pPr>
+            <w:r>
+              <w:t xml:space="preserve">E na </w:t>
+            </w:r>
+            <w:proofErr w:type="gramStart"/>
+            <w:r>
+              <w:t>equipe ?</w:t>
+            </w:r>
+            <w:proofErr w:type="gramEnd"/>
+            <w:r>
+              <w:t xml:space="preserve"> </w:t>
+            </w:r>
+          </w:p>
+        </w:tc>
+      </w:tr>
+      <w:tr>
+        <w:tc>
+          <w:tcPr>
+            <w:tcW w:w="8494" w:type="dxa"/>
+          </w:tcPr>
+          <w:p>
+            <w:pPr>
+              <w:pStyle w:val="PargrafodaLista"/>
+              <w:numPr>
+                <w:ilvl w:val="1"/>
+                <w:numId w:val="1"/>
+              </w:numPr>
+            </w:pPr>
+            <w:r>
+              <w:t>De que forma você acredita que não se sentir capaz pode impactar?</w:t>
+            </w:r>
+          </w:p>
+        </w:tc>
+      </w:tr>
+      <w:tr>
+        <w:tc>
+          <w:tcPr>
+            <w:tcW w:w="8494" w:type="dxa"/>
+          </w:tcPr>
+          <w:p>
+            <w:pPr>
+              <w:pStyle w:val="PargrafodaLista"/>
+              <w:numPr>
+                <w:ilvl w:val="0"/>
+                <w:numId w:val="1"/>
+              </w:numPr>
+            </w:pPr>
+            <w:r>
+              <w:t xml:space="preserve">Na sua opinião o que falta no </w:t>
+            </w:r>
+            <w:proofErr w:type="spellStart"/>
+            <w:r>
+              <w:t>bootcamp</w:t>
+            </w:r>
+            <w:proofErr w:type="spellEnd"/>
+            <w:r>
+              <w:t xml:space="preserve"> para que ele te ajude a se sentir mais capaz de desenvolver </w:t>
+            </w:r>
+            <w:proofErr w:type="spellStart"/>
+            <w:r>
+              <w:t>software</w:t>
+            </w:r>
+            <w:proofErr w:type="spellEnd"/>
+            <w:r>
+              <w:t xml:space="preserve">? </w:t>
+            </w:r>
+            <w:proofErr w:type="gramStart"/>
+            <w:r>
+              <w:t>Por que</w:t>
+            </w:r>
+            <w:proofErr w:type="gramEnd"/>
+            <w:r>
+              <w:t>?</w:t>
+            </w:r>
+          </w:p>
+        </w:tc>
+      </w:tr>
+      <w:tr>
+        <w:tc>
+          <w:tcPr>
+            <w:tcW w:w="8494" w:type="dxa"/>
+          </w:tcPr>
+          <w:p>
+            <w:pPr>
+              <w:pStyle w:val="PargrafodaLista"/>
+              <w:numPr>
+                <w:ilvl w:val="0"/>
+                <w:numId w:val="1"/>
+              </w:numPr>
+            </w:pPr>
+            <w:r>
+              <w:lastRenderedPageBreak/>
+              <w:t xml:space="preserve">Você gostaria de fazer alguma observação sobre o assunto que não foi pergunta? </w:t>
+            </w:r>
+          </w:p>
+        </w:tc>
+      </w:tr>
+    </w:tbl>
     <w:p/>
     <w:p/>
     <w:p/>
@@ -1120,6 +1368,25 @@
       <w:contextualSpacing/>
     </w:pPr>
   </w:style>
+  <w:style w:type="table" w:styleId="Tabelacomgrade">
+    <w:name w:val="Table Grid"/>
+    <w:basedOn w:val="Tabelanormal"/>
+    <w:uiPriority w:val="39"/>
+    <w:rsid w:val="00106919"/>
+    <w:pPr>
+      <w:spacing w:after="0" w:line="240" w:lineRule="auto"/>
+    </w:pPr>
+    <w:tblPr>
+      <w:tblBorders>
+        <w:top w:val="single" w:sz="4" w:space="0" w:color="auto"/>
+        <w:left w:val="single" w:sz="4" w:space="0" w:color="auto"/>
+        <w:bottom w:val="single" w:sz="4" w:space="0" w:color="auto"/>
+        <w:right w:val="single" w:sz="4" w:space="0" w:color="auto"/>
+        <w:insideH w:val="single" w:sz="4" w:space="0" w:color="auto"/>
+        <w:insideV w:val="single" w:sz="4" w:space="0" w:color="auto"/>
+      </w:tblBorders>
+    </w:tblPr>
+  </w:style>
 </w:styles>
 </file>
 

</xml_diff>

<commit_message>
Perguntas sobre o treinamento
Foram alteradas as perguntas para o treinamento
</commit_message>
<xml_diff>
--- a/Estudo de caso self-efficacy/perguntas.docx
+++ b/Estudo de caso self-efficacy/perguntas.docx
@@ -61,7 +61,13 @@
               <w:ind w:left="360"/>
             </w:pPr>
             <w:r>
-              <w:t>RQ2: Quais são as características de um desenvolvedor com alta autoeficácia? E de baixa autoeficácia?</w:t>
+              <w:t>RQ</w:t>
+            </w:r>
+            <w:r>
+              <w:t>2</w:t>
+            </w:r>
+            <w:r>
+              <w:t>: Quais são as características de um desenvolvedor com alta autoeficácia? E de baixa autoeficácia?</w:t>
             </w:r>
           </w:p>
         </w:tc>
@@ -77,6 +83,21 @@
             </w:pPr>
             <w:r>
               <w:t>RQ3: Como a autoeficácia pode impactar na carreira, na equipe e no trabalho de um desenvolvedor de software?</w:t>
+            </w:r>
+          </w:p>
+        </w:tc>
+      </w:tr>
+      <w:tr>
+        <w:tc>
+          <w:tcPr>
+            <w:tcW w:w="8494" w:type="dxa"/>
+          </w:tcPr>
+          <w:p>
+            <w:pPr>
+              <w:ind w:left="360"/>
+            </w:pPr>
+            <w:r>
+              <w:t>RQ4: Como o treinamento do bootcamp pode afetar o desempenho de um desenvolvedor?</w:t>
             </w:r>
           </w:p>
         </w:tc>
@@ -96,7 +117,7 @@
       <w:tr>
         <w:tc>
           <w:tcPr>
-            <w:tcW w:w="8494" w:type="dxa"/>
+            <w:tcW w:w="7774" w:type="dxa"/>
           </w:tcPr>
           <w:p>
             <w:pPr>
@@ -120,7 +141,7 @@
       <w:tr>
         <w:tc>
           <w:tcPr>
-            <w:tcW w:w="8494" w:type="dxa"/>
+            <w:tcW w:w="7774" w:type="dxa"/>
           </w:tcPr>
           <w:p>
             <w:pPr>
@@ -139,7 +160,7 @@
       <w:tr>
         <w:tc>
           <w:tcPr>
-            <w:tcW w:w="8494" w:type="dxa"/>
+            <w:tcW w:w="7774" w:type="dxa"/>
           </w:tcPr>
           <w:p>
             <w:pPr>
@@ -150,23 +171,15 @@
               </w:numPr>
             </w:pPr>
             <w:r>
-              <w:t xml:space="preserve">Quando você pensa em alguém se acha capaz de desenvolver </w:t>
-            </w:r>
-            <w:proofErr w:type="spellStart"/>
-            <w:r>
-              <w:t>software</w:t>
-            </w:r>
-            <w:proofErr w:type="spellEnd"/>
-            <w:r>
-              <w:t>, quais são as características que ele tem?</w:t>
-            </w:r>
-          </w:p>
-        </w:tc>
-      </w:tr>
-      <w:tr>
-        <w:tc>
-          <w:tcPr>
-            <w:tcW w:w="8494" w:type="dxa"/>
+              <w:t>Você passou 3 meses treinando, o que você acha que mudou em você por causa do treinamento?</w:t>
+            </w:r>
+          </w:p>
+        </w:tc>
+      </w:tr>
+      <w:tr>
+        <w:tc>
+          <w:tcPr>
+            <w:tcW w:w="7774" w:type="dxa"/>
           </w:tcPr>
           <w:p>
             <w:pPr>
@@ -177,23 +190,18 @@
               </w:numPr>
             </w:pPr>
             <w:r>
-              <w:t xml:space="preserve">Quando você pensa em alguém que não se acha capaz de desenvolver </w:t>
-            </w:r>
-            <w:proofErr w:type="spellStart"/>
-            <w:r>
-              <w:t>software</w:t>
-            </w:r>
-            <w:proofErr w:type="spellEnd"/>
-            <w:r>
-              <w:t>, quais são as características que ele tem?</w:t>
-            </w:r>
-          </w:p>
-        </w:tc>
-      </w:tr>
-      <w:tr>
-        <w:tc>
-          <w:tcPr>
-            <w:tcW w:w="8494" w:type="dxa"/>
+              <w:t xml:space="preserve">Como você acha que o bootcamp vai impactar no seu desempenho aqui na zup? </w:t>
+            </w:r>
+            <w:r>
+              <w:t>(Positivamente e negativamente)</w:t>
+            </w:r>
+          </w:p>
+        </w:tc>
+      </w:tr>
+      <w:tr>
+        <w:tc>
+          <w:tcPr>
+            <w:tcW w:w="7774" w:type="dxa"/>
           </w:tcPr>
           <w:p>
             <w:pPr>
@@ -204,15 +212,24 @@
               </w:numPr>
             </w:pPr>
             <w:r>
-              <w:t>Você conhece alguém que se acha mais capaz do que realmente é no desenvolvimento de software? Quais características ele tem?</w:t>
-            </w:r>
-          </w:p>
-        </w:tc>
-      </w:tr>
-      <w:tr>
-        <w:tc>
-          <w:tcPr>
-            <w:tcW w:w="8494" w:type="dxa"/>
+              <w:t xml:space="preserve">Como você acha que esse treinamento impactou no </w:t>
+            </w:r>
+            <w:r>
+              <w:t xml:space="preserve">desenvolvimento da sua carreira </w:t>
+            </w:r>
+            <w:r>
+              <w:t>?(Positivamente e negativamente)</w:t>
+            </w:r>
+          </w:p>
+        </w:tc>
+      </w:tr>
+      <w:tr>
+        <w:trPr>
+          <w:trHeight w:val="270"/>
+        </w:trPr>
+        <w:tc>
+          <w:tcPr>
+            <w:tcW w:w="7774" w:type="dxa"/>
           </w:tcPr>
           <w:p>
             <w:pPr>
@@ -223,15 +240,18 @@
               </w:numPr>
             </w:pPr>
             <w:r>
-              <w:t>Imagine uma pessoa que se acha capaz de desenvolver em alto nível, quais características ele tem?</w:t>
-            </w:r>
-          </w:p>
-        </w:tc>
-      </w:tr>
-      <w:tr>
-        <w:tc>
-          <w:tcPr>
-            <w:tcW w:w="8494" w:type="dxa"/>
+              <w:t>Como você acha que o treinamento impactou em o qual bem você trabalha em equipe?</w:t>
+            </w:r>
+          </w:p>
+        </w:tc>
+      </w:tr>
+      <w:tr>
+        <w:trPr>
+          <w:trHeight w:val="270"/>
+        </w:trPr>
+        <w:tc>
+          <w:tcPr>
+            <w:tcW w:w="7774" w:type="dxa"/>
           </w:tcPr>
           <w:p>
             <w:pPr>
@@ -242,33 +262,166 @@
               </w:numPr>
             </w:pPr>
             <w:r>
-              <w:t xml:space="preserve">Você se acha capaz de desenvolver </w:t>
-            </w:r>
-            <w:proofErr w:type="spellStart"/>
-            <w:proofErr w:type="gramStart"/>
-            <w:r>
-              <w:t>software</w:t>
-            </w:r>
-            <w:proofErr w:type="spellEnd"/>
-            <w:r>
-              <w:t xml:space="preserve"> ?</w:t>
-            </w:r>
-            <w:proofErr w:type="gramEnd"/>
-            <w:r>
-              <w:t xml:space="preserve"> Por </w:t>
-            </w:r>
-            <w:proofErr w:type="gramStart"/>
-            <w:r>
-              <w:t>que ?</w:t>
-            </w:r>
-            <w:proofErr w:type="gramEnd"/>
-          </w:p>
-        </w:tc>
-      </w:tr>
-      <w:tr>
-        <w:tc>
-          <w:tcPr>
-            <w:tcW w:w="8494" w:type="dxa"/>
+              <w:t>Se você tivesse entrado em uma equipe direto, o que você acha que faria que hoje não faria mais ?</w:t>
+            </w:r>
+          </w:p>
+        </w:tc>
+      </w:tr>
+      <w:tr>
+        <w:trPr>
+          <w:trHeight w:val="270"/>
+        </w:trPr>
+        <w:tc>
+          <w:tcPr>
+            <w:tcW w:w="7774" w:type="dxa"/>
+          </w:tcPr>
+          <w:p>
+            <w:pPr>
+              <w:pStyle w:val="PargrafodaLista"/>
+              <w:numPr>
+                <w:ilvl w:val="0"/>
+                <w:numId w:val="1"/>
+              </w:numPr>
+            </w:pPr>
+            <w:r>
+              <w:t>Você acredita se tivesse entrado em uma equipe direto, estaria melhor ou pior que sua versão atual, por que? Em quais aspectos.</w:t>
+            </w:r>
+          </w:p>
+        </w:tc>
+      </w:tr>
+      <w:tr>
+        <w:tc>
+          <w:tcPr>
+            <w:tcW w:w="7774" w:type="dxa"/>
+          </w:tcPr>
+          <w:p>
+            <w:pPr>
+              <w:pStyle w:val="PargrafodaLista"/>
+              <w:numPr>
+                <w:ilvl w:val="0"/>
+                <w:numId w:val="1"/>
+              </w:numPr>
+            </w:pPr>
+            <w:r>
+              <w:t>Quando você pensa em alguém se acha capaz de desenvolver software, quais são as características que ele tem?</w:t>
+            </w:r>
+          </w:p>
+        </w:tc>
+      </w:tr>
+      <w:tr>
+        <w:tc>
+          <w:tcPr>
+            <w:tcW w:w="7774" w:type="dxa"/>
+          </w:tcPr>
+          <w:p>
+            <w:pPr>
+              <w:pStyle w:val="PargrafodaLista"/>
+              <w:numPr>
+                <w:ilvl w:val="0"/>
+                <w:numId w:val="1"/>
+              </w:numPr>
+            </w:pPr>
+            <w:r>
+              <w:t>Quando você pensa em alguém que não se acha capaz de desenvolver software, quais são as características que ele tem?</w:t>
+            </w:r>
+          </w:p>
+        </w:tc>
+      </w:tr>
+      <w:tr>
+        <w:tc>
+          <w:tcPr>
+            <w:tcW w:w="7774" w:type="dxa"/>
+          </w:tcPr>
+          <w:p>
+            <w:pPr>
+              <w:pStyle w:val="PargrafodaLista"/>
+              <w:numPr>
+                <w:ilvl w:val="0"/>
+                <w:numId w:val="1"/>
+              </w:numPr>
+            </w:pPr>
+            <w:r>
+              <w:t>No bootcamp, aconteceu alguma situação que te levou a acreditar que você é capaz de performar bem?</w:t>
+            </w:r>
+          </w:p>
+        </w:tc>
+      </w:tr>
+      <w:tr>
+        <w:tc>
+          <w:tcPr>
+            <w:tcW w:w="7774" w:type="dxa"/>
+          </w:tcPr>
+          <w:p>
+            <w:pPr>
+              <w:pStyle w:val="PargrafodaLista"/>
+              <w:numPr>
+                <w:ilvl w:val="0"/>
+                <w:numId w:val="1"/>
+              </w:numPr>
+            </w:pPr>
+            <w:r>
+              <w:t xml:space="preserve">No bootcamp, aconteceu alguma situação que te levou a acreditar que você é capaz de desenvolver em alto nível técnico? E de performar bem? </w:t>
+            </w:r>
+            <w:r>
+              <w:t>D</w:t>
+            </w:r>
+            <w:r>
+              <w:t>escreva</w:t>
+            </w:r>
+            <w:r>
+              <w:t xml:space="preserve"> essas</w:t>
+            </w:r>
+            <w:r>
+              <w:t xml:space="preserve"> situações</w:t>
+            </w:r>
+            <w:r>
+              <w:t>.</w:t>
+            </w:r>
+          </w:p>
+        </w:tc>
+      </w:tr>
+      <w:tr>
+        <w:tc>
+          <w:tcPr>
+            <w:tcW w:w="7774" w:type="dxa"/>
+          </w:tcPr>
+          <w:p>
+            <w:pPr>
+              <w:pStyle w:val="PargrafodaLista"/>
+              <w:numPr>
+                <w:ilvl w:val="0"/>
+                <w:numId w:val="1"/>
+              </w:numPr>
+            </w:pPr>
+            <w:r>
+              <w:t>Como o treinamento do bootcamp tem afetado o quanto você se considera capaz de desenvolver software?</w:t>
+            </w:r>
+          </w:p>
+        </w:tc>
+      </w:tr>
+      <w:tr>
+        <w:tc>
+          <w:tcPr>
+            <w:tcW w:w="7774" w:type="dxa"/>
+          </w:tcPr>
+          <w:p>
+            <w:pPr>
+              <w:pStyle w:val="PargrafodaLista"/>
+              <w:numPr>
+                <w:ilvl w:val="0"/>
+                <w:numId w:val="1"/>
+              </w:numPr>
+            </w:pPr>
+            <w:r>
+              <w:t xml:space="preserve">De que forma você acha que se sentir capaz de desenvolver bem impacta na carreira do desenvolvedor? </w:t>
+            </w:r>
+          </w:p>
+        </w:tc>
+      </w:tr>
+      <w:tr>
+        <w:tc>
+          <w:tcPr>
+            <w:tcW w:w="7774" w:type="dxa"/>
           </w:tcPr>
           <w:p>
             <w:pPr>
@@ -279,23 +432,53 @@
               </w:numPr>
             </w:pPr>
             <w:r>
-              <w:t xml:space="preserve">O que te leva a achar que é capaz de fazer desenvolver </w:t>
-            </w:r>
-            <w:proofErr w:type="spellStart"/>
-            <w:r>
-              <w:t>software</w:t>
-            </w:r>
-            <w:proofErr w:type="spellEnd"/>
-            <w:r>
-              <w:t>?</w:t>
-            </w:r>
-          </w:p>
-        </w:tc>
-      </w:tr>
-      <w:tr>
-        <w:tc>
-          <w:tcPr>
-            <w:tcW w:w="8494" w:type="dxa"/>
+              <w:t xml:space="preserve">E no resultado do trabalho dele? </w:t>
+            </w:r>
+          </w:p>
+        </w:tc>
+      </w:tr>
+      <w:tr>
+        <w:tc>
+          <w:tcPr>
+            <w:tcW w:w="7774" w:type="dxa"/>
+          </w:tcPr>
+          <w:p>
+            <w:pPr>
+              <w:pStyle w:val="PargrafodaLista"/>
+              <w:numPr>
+                <w:ilvl w:val="1"/>
+                <w:numId w:val="1"/>
+              </w:numPr>
+            </w:pPr>
+            <w:r>
+              <w:t xml:space="preserve">E na equipe? </w:t>
+            </w:r>
+          </w:p>
+        </w:tc>
+      </w:tr>
+      <w:tr>
+        <w:tc>
+          <w:tcPr>
+            <w:tcW w:w="7774" w:type="dxa"/>
+          </w:tcPr>
+          <w:p>
+            <w:pPr>
+              <w:pStyle w:val="PargrafodaLista"/>
+              <w:numPr>
+                <w:ilvl w:val="1"/>
+                <w:numId w:val="1"/>
+              </w:numPr>
+            </w:pPr>
+            <w:r>
+              <w:t>De que forma você acredita que não se sentir capaz pode impactar?</w:t>
+            </w:r>
+          </w:p>
+        </w:tc>
+      </w:tr>
+      <w:tr>
+        <w:tc>
+          <w:tcPr>
+            <w:tcW w:w="7774" w:type="dxa"/>
           </w:tcPr>
           <w:p>
             <w:pPr>
@@ -306,402 +489,6 @@
               </w:numPr>
             </w:pPr>
             <w:r>
-              <w:t>Imagine uma pessoa que acha que performar bem como desenvolvedor, quais características ele tem?</w:t>
-            </w:r>
-          </w:p>
-        </w:tc>
-      </w:tr>
-      <w:tr>
-        <w:tc>
-          <w:tcPr>
-            <w:tcW w:w="8494" w:type="dxa"/>
-          </w:tcPr>
-          <w:p>
-            <w:pPr>
-              <w:pStyle w:val="PargrafodaLista"/>
-              <w:numPr>
-                <w:ilvl w:val="0"/>
-                <w:numId w:val="1"/>
-              </w:numPr>
-            </w:pPr>
-            <w:r>
-              <w:t xml:space="preserve">O que é ser capaz de performar bem como </w:t>
-            </w:r>
-            <w:proofErr w:type="gramStart"/>
-            <w:r>
-              <w:t>desenvolvedor ?</w:t>
-            </w:r>
-            <w:proofErr w:type="gramEnd"/>
-            <w:r>
-              <w:t xml:space="preserve"> Você se sente capaz hoje? O que te leva a achar isso?</w:t>
-            </w:r>
-          </w:p>
-        </w:tc>
-      </w:tr>
-      <w:tr>
-        <w:tc>
-          <w:tcPr>
-            <w:tcW w:w="8494" w:type="dxa"/>
-          </w:tcPr>
-          <w:p>
-            <w:pPr>
-              <w:pStyle w:val="PargrafodaLista"/>
-              <w:numPr>
-                <w:ilvl w:val="1"/>
-                <w:numId w:val="1"/>
-              </w:numPr>
-            </w:pPr>
-            <w:r>
-              <w:t>Descreva situações que te levaram a acreditar que você é capaz de performar bem como desenvolvedor</w:t>
-            </w:r>
-          </w:p>
-        </w:tc>
-      </w:tr>
-      <w:tr>
-        <w:tc>
-          <w:tcPr>
-            <w:tcW w:w="8494" w:type="dxa"/>
-          </w:tcPr>
-          <w:p>
-            <w:pPr>
-              <w:pStyle w:val="PargrafodaLista"/>
-              <w:numPr>
-                <w:ilvl w:val="0"/>
-                <w:numId w:val="1"/>
-              </w:numPr>
-            </w:pPr>
-            <w:r>
-              <w:t xml:space="preserve">No </w:t>
-            </w:r>
-            <w:proofErr w:type="spellStart"/>
-            <w:r>
-              <w:t>bootcamp</w:t>
-            </w:r>
-            <w:proofErr w:type="spellEnd"/>
-            <w:r>
-              <w:t>, aconteceu alguma situação que te levou a acreditar que você é capaz de performar bem?</w:t>
-            </w:r>
-          </w:p>
-        </w:tc>
-      </w:tr>
-      <w:tr>
-        <w:tc>
-          <w:tcPr>
-            <w:tcW w:w="8494" w:type="dxa"/>
-          </w:tcPr>
-          <w:p>
-            <w:pPr>
-              <w:pStyle w:val="PargrafodaLista"/>
-              <w:numPr>
-                <w:ilvl w:val="0"/>
-                <w:numId w:val="1"/>
-              </w:numPr>
-            </w:pPr>
-            <w:r>
-              <w:t>O que é ser capaz de desenvolver em alto nível técnico para você? Você se sente capaz hoje? O que te leva a achar isso?</w:t>
-            </w:r>
-          </w:p>
-        </w:tc>
-      </w:tr>
-      <w:tr>
-        <w:tc>
-          <w:tcPr>
-            <w:tcW w:w="8494" w:type="dxa"/>
-          </w:tcPr>
-          <w:p>
-            <w:pPr>
-              <w:pStyle w:val="PargrafodaLista"/>
-              <w:numPr>
-                <w:ilvl w:val="1"/>
-                <w:numId w:val="1"/>
-              </w:numPr>
-            </w:pPr>
-            <w:r>
-              <w:t>Descreva situações que te levaram a acreditar que você é capaz de desenvolver em alto nível técnico.</w:t>
-            </w:r>
-          </w:p>
-        </w:tc>
-      </w:tr>
-      <w:tr>
-        <w:tc>
-          <w:tcPr>
-            <w:tcW w:w="8494" w:type="dxa"/>
-          </w:tcPr>
-          <w:p>
-            <w:pPr>
-              <w:pStyle w:val="PargrafodaLista"/>
-              <w:numPr>
-                <w:ilvl w:val="0"/>
-                <w:numId w:val="1"/>
-              </w:numPr>
-            </w:pPr>
-            <w:r>
-              <w:t xml:space="preserve">No </w:t>
-            </w:r>
-            <w:proofErr w:type="spellStart"/>
-            <w:r>
-              <w:t>bootcamp</w:t>
-            </w:r>
-            <w:proofErr w:type="spellEnd"/>
-            <w:r>
-              <w:t xml:space="preserve">, aconteceu alguma situação que te levou a acreditar que você é capaz de desenvolver em alto nível técnico? E de performar bem? </w:t>
-            </w:r>
-          </w:p>
-        </w:tc>
-      </w:tr>
-      <w:tr>
-        <w:tc>
-          <w:tcPr>
-            <w:tcW w:w="8494" w:type="dxa"/>
-          </w:tcPr>
-          <w:p>
-            <w:pPr>
-              <w:pStyle w:val="PargrafodaLista"/>
-              <w:numPr>
-                <w:ilvl w:val="0"/>
-                <w:numId w:val="1"/>
-              </w:numPr>
-            </w:pPr>
-            <w:r>
-              <w:t xml:space="preserve">Como o treinamento do </w:t>
-            </w:r>
-            <w:proofErr w:type="spellStart"/>
-            <w:r>
-              <w:t>bootcamp</w:t>
-            </w:r>
-            <w:proofErr w:type="spellEnd"/>
-            <w:r>
-              <w:t xml:space="preserve"> tem afetado o quanto você se considera capaz de desenvolver </w:t>
-            </w:r>
-            <w:proofErr w:type="spellStart"/>
-            <w:r>
-              <w:t>software</w:t>
-            </w:r>
-            <w:proofErr w:type="spellEnd"/>
-            <w:r>
-              <w:t>?</w:t>
-            </w:r>
-          </w:p>
-        </w:tc>
-      </w:tr>
-      <w:tr>
-        <w:tc>
-          <w:tcPr>
-            <w:tcW w:w="8494" w:type="dxa"/>
-          </w:tcPr>
-          <w:p>
-            <w:pPr>
-              <w:pStyle w:val="PargrafodaLista"/>
-              <w:numPr>
-                <w:ilvl w:val="0"/>
-                <w:numId w:val="1"/>
-              </w:numPr>
-            </w:pPr>
-            <w:r>
-              <w:t xml:space="preserve">De que forma você acha que se sentir capaz de desenvolver bem impacta na carreira do desenvolvedor? </w:t>
-            </w:r>
-          </w:p>
-        </w:tc>
-      </w:tr>
-      <w:tr>
-        <w:tc>
-          <w:tcPr>
-            <w:tcW w:w="8494" w:type="dxa"/>
-          </w:tcPr>
-          <w:p>
-            <w:pPr>
-              <w:pStyle w:val="PargrafodaLista"/>
-              <w:numPr>
-                <w:ilvl w:val="1"/>
-                <w:numId w:val="1"/>
-              </w:numPr>
-            </w:pPr>
-            <w:r>
-              <w:t xml:space="preserve">E no resultado do trabalho dele? </w:t>
-            </w:r>
-          </w:p>
-        </w:tc>
-      </w:tr>
-      <w:tr>
-        <w:tc>
-          <w:tcPr>
-            <w:tcW w:w="8494" w:type="dxa"/>
-          </w:tcPr>
-          <w:p>
-            <w:pPr>
-              <w:pStyle w:val="PargrafodaLista"/>
-              <w:numPr>
-                <w:ilvl w:val="1"/>
-                <w:numId w:val="1"/>
-              </w:numPr>
-            </w:pPr>
-            <w:r>
-              <w:t xml:space="preserve">E na equipe? </w:t>
-            </w:r>
-          </w:p>
-        </w:tc>
-      </w:tr>
-      <w:tr>
-        <w:tc>
-          <w:tcPr>
-            <w:tcW w:w="8494" w:type="dxa"/>
-          </w:tcPr>
-          <w:p>
-            <w:pPr>
-              <w:pStyle w:val="PargrafodaLista"/>
-              <w:numPr>
-                <w:ilvl w:val="1"/>
-                <w:numId w:val="1"/>
-              </w:numPr>
-            </w:pPr>
-            <w:r>
-              <w:t>De que forma você acredita que não se sentir capaz pode impactar?</w:t>
-            </w:r>
-          </w:p>
-        </w:tc>
-      </w:tr>
-      <w:tr>
-        <w:tc>
-          <w:tcPr>
-            <w:tcW w:w="8494" w:type="dxa"/>
-          </w:tcPr>
-          <w:p>
-            <w:pPr>
-              <w:pStyle w:val="PargrafodaLista"/>
-              <w:numPr>
-                <w:ilvl w:val="0"/>
-                <w:numId w:val="1"/>
-              </w:numPr>
-            </w:pPr>
-            <w:r>
-              <w:t xml:space="preserve">De que forma você acha que se sentir capaz de ter um alto domínio técnico impacta na carreira do desenvolvedor? </w:t>
-            </w:r>
-          </w:p>
-        </w:tc>
-      </w:tr>
-      <w:tr>
-        <w:tc>
-          <w:tcPr>
-            <w:tcW w:w="8494" w:type="dxa"/>
-          </w:tcPr>
-          <w:p>
-            <w:pPr>
-              <w:pStyle w:val="PargrafodaLista"/>
-              <w:numPr>
-                <w:ilvl w:val="1"/>
-                <w:numId w:val="1"/>
-              </w:numPr>
-            </w:pPr>
-            <w:r>
-              <w:t xml:space="preserve">E no resultado do trabalho dele? </w:t>
-            </w:r>
-          </w:p>
-        </w:tc>
-      </w:tr>
-      <w:tr>
-        <w:tc>
-          <w:tcPr>
-            <w:tcW w:w="8494" w:type="dxa"/>
-          </w:tcPr>
-          <w:p>
-            <w:pPr>
-              <w:pStyle w:val="PargrafodaLista"/>
-              <w:numPr>
-                <w:ilvl w:val="1"/>
-                <w:numId w:val="1"/>
-              </w:numPr>
-            </w:pPr>
-            <w:r>
-              <w:t xml:space="preserve">E na </w:t>
-            </w:r>
-            <w:proofErr w:type="gramStart"/>
-            <w:r>
-              <w:t>equipe ?</w:t>
-            </w:r>
-            <w:proofErr w:type="gramEnd"/>
-            <w:r>
-              <w:t xml:space="preserve"> </w:t>
-            </w:r>
-          </w:p>
-        </w:tc>
-      </w:tr>
-      <w:tr>
-        <w:tc>
-          <w:tcPr>
-            <w:tcW w:w="8494" w:type="dxa"/>
-          </w:tcPr>
-          <w:p>
-            <w:pPr>
-              <w:pStyle w:val="PargrafodaLista"/>
-              <w:numPr>
-                <w:ilvl w:val="1"/>
-                <w:numId w:val="1"/>
-              </w:numPr>
-            </w:pPr>
-            <w:r>
-              <w:t>De que forma você acredita que não se sentir capaz pode impactar?</w:t>
-            </w:r>
-          </w:p>
-        </w:tc>
-      </w:tr>
-      <w:tr>
-        <w:tc>
-          <w:tcPr>
-            <w:tcW w:w="8494" w:type="dxa"/>
-          </w:tcPr>
-          <w:p>
-            <w:pPr>
-              <w:pStyle w:val="PargrafodaLista"/>
-              <w:numPr>
-                <w:ilvl w:val="0"/>
-                <w:numId w:val="1"/>
-              </w:numPr>
-            </w:pPr>
-            <w:r>
-              <w:t xml:space="preserve">Na sua opinião o que falta no </w:t>
-            </w:r>
-            <w:proofErr w:type="spellStart"/>
-            <w:r>
-              <w:t>bootcamp</w:t>
-            </w:r>
-            <w:proofErr w:type="spellEnd"/>
-            <w:r>
-              <w:t xml:space="preserve"> para que ele te ajude a se sentir mais capaz de desenvolver </w:t>
-            </w:r>
-            <w:proofErr w:type="spellStart"/>
-            <w:r>
-              <w:t>software</w:t>
-            </w:r>
-            <w:proofErr w:type="spellEnd"/>
-            <w:r>
-              <w:t xml:space="preserve">? </w:t>
-            </w:r>
-            <w:proofErr w:type="gramStart"/>
-            <w:r>
-              <w:t>Por que</w:t>
-            </w:r>
-            <w:proofErr w:type="gramEnd"/>
-            <w:r>
-              <w:t>?</w:t>
-            </w:r>
-          </w:p>
-        </w:tc>
-      </w:tr>
-      <w:tr>
-        <w:tc>
-          <w:tcPr>
-            <w:tcW w:w="8494" w:type="dxa"/>
-          </w:tcPr>
-          <w:p>
-            <w:pPr>
-              <w:pStyle w:val="PargrafodaLista"/>
-              <w:numPr>
-                <w:ilvl w:val="0"/>
-                <w:numId w:val="1"/>
-              </w:numPr>
-            </w:pPr>
-            <w:r>
-              <w:lastRenderedPageBreak/>
               <w:t xml:space="preserve">Você gostaria de fazer alguma observação sobre o assunto que não foi pergunta? </w:t>
             </w:r>
           </w:p>

</xml_diff>

<commit_message>
perguntas alteradas durante as entrevistas
Aquii tem o update de pergutnas alteradas durante as entrevisas
</commit_message>
<xml_diff>
--- a/Estudo de caso self-efficacy/perguntas.docx
+++ b/Estudo de caso self-efficacy/perguntas.docx
@@ -112,6 +112,54 @@
       </w:tr>
     </w:tbl>
     <w:p/>
+    <w:p>
+      <w:r>
+        <w:t>Roteiro:</w:t>
+      </w:r>
+    </w:p>
+    <w:p>
+      <w:r>
+        <w:tab/>
+        <w:t>Apresentar</w:t>
+      </w:r>
+    </w:p>
+    <w:p>
+      <w:r>
+        <w:tab/>
+      </w:r>
+      <w:r>
+        <w:tab/>
+        <w:t>Quem sou</w:t>
+      </w:r>
+    </w:p>
+    <w:p>
+      <w:r>
+        <w:tab/>
+      </w:r>
+      <w:r>
+        <w:tab/>
+        <w:t>O motivo da pesquisa</w:t>
+      </w:r>
+    </w:p>
+    <w:p>
+      <w:r>
+        <w:tab/>
+      </w:r>
+      <w:r>
+        <w:tab/>
+        <w:t>Anônimo</w:t>
+      </w:r>
+    </w:p>
+    <w:p>
+      <w:r>
+        <w:tab/>
+      </w:r>
+      <w:r>
+        <w:tab/>
+        <w:t>Gravar</w:t>
+      </w:r>
+    </w:p>
+    <w:p/>
     <w:tbl>
       <w:tblPr>
         <w:tblStyle w:val="Tabelacomgrade"/>
@@ -217,10 +265,7 @@
               <w:t>? (Positivamente e negativamente)</w:t>
             </w:r>
             <w:r>
-              <w:t xml:space="preserve"> </w:t>
-            </w:r>
-            <w:r>
-              <w:t>Cite exemplos</w:t>
+              <w:t xml:space="preserve"> Cite exemplos</w:t>
             </w:r>
           </w:p>
         </w:tc>
@@ -256,10 +301,7 @@
               <w:t>(Positivamente e negativamente)</w:t>
             </w:r>
             <w:r>
-              <w:t xml:space="preserve"> </w:t>
-            </w:r>
-            <w:r>
-              <w:t>Cite exemplos</w:t>
+              <w:t xml:space="preserve"> Cite exemplos</w:t>
             </w:r>
           </w:p>
         </w:tc>
@@ -279,19 +321,34 @@
                 <w:ilvl w:val="0"/>
                 <w:numId w:val="1"/>
               </w:numPr>
-            </w:pPr>
-            <w:r>
+              <w:rPr>
+                <w:strike/>
+              </w:rPr>
+            </w:pPr>
+            <w:r>
+              <w:rPr>
+                <w:strike/>
+              </w:rPr>
               <w:t xml:space="preserve">Como você acha que o treinamento impactou em </w:t>
             </w:r>
             <w:proofErr w:type="spellStart"/>
             <w:r>
+              <w:rPr>
+                <w:strike/>
+              </w:rPr>
               <w:t>o qual</w:t>
             </w:r>
             <w:proofErr w:type="spellEnd"/>
             <w:r>
+              <w:rPr>
+                <w:strike/>
+              </w:rPr>
               <w:t xml:space="preserve"> bem você trabalha em equipe?</w:t>
             </w:r>
             <w:r>
+              <w:rPr>
+                <w:strike/>
+              </w:rPr>
               <w:t xml:space="preserve"> Cite exemplos</w:t>
             </w:r>
           </w:p>
@@ -339,16 +396,28 @@
                 <w:ilvl w:val="0"/>
                 <w:numId w:val="1"/>
               </w:numPr>
-            </w:pPr>
-            <w:r>
+              <w:rPr>
+                <w:strike/>
+              </w:rPr>
+            </w:pPr>
+            <w:r>
+              <w:rPr>
+                <w:strike/>
+              </w:rPr>
               <w:t xml:space="preserve">Você acredita se tivesse entrado em uma equipe direto, estaria melhor ou pior que sua versão atual, </w:t>
             </w:r>
             <w:proofErr w:type="gramStart"/>
             <w:r>
+              <w:rPr>
+                <w:strike/>
+              </w:rPr>
               <w:t>por que</w:t>
             </w:r>
             <w:proofErr w:type="gramEnd"/>
             <w:r>
+              <w:rPr>
+                <w:strike/>
+              </w:rPr>
               <w:t>? Em quais aspectos.</w:t>
             </w:r>
           </w:p>
@@ -369,12 +438,21 @@
                 <w:ilvl w:val="0"/>
                 <w:numId w:val="1"/>
               </w:numPr>
-            </w:pPr>
-            <w:r>
+              <w:rPr>
+                <w:strike/>
+              </w:rPr>
+            </w:pPr>
+            <w:r>
+              <w:rPr>
+                <w:strike/>
+              </w:rPr>
               <w:t xml:space="preserve">Da maneira tradicional, você seria alocado em uma equipe, sem passar por nenhum treinamento, possivelmente teria que aprender enquanto desenvolve, como você acha que seria impactado por </w:t>
             </w:r>
             <w:proofErr w:type="gramStart"/>
             <w:r>
+              <w:rPr>
+                <w:strike/>
+              </w:rPr>
               <w:t>isso ?</w:t>
             </w:r>
             <w:proofErr w:type="gramEnd"/>
@@ -395,7 +473,13 @@
               </w:numPr>
             </w:pPr>
             <w:r>
-              <w:t xml:space="preserve">Quando você pensa em alguém se acha capaz de desenvolver </w:t>
+              <w:t xml:space="preserve">Quando você pensa em alguém se acha capaz </w:t>
+            </w:r>
+            <w:r>
+              <w:t xml:space="preserve">(confiante) </w:t>
+            </w:r>
+            <w:r>
+              <w:t xml:space="preserve">de desenvolver </w:t>
             </w:r>
             <w:proofErr w:type="spellStart"/>
             <w:r>
@@ -474,32 +558,29 @@
                 <w:ilvl w:val="0"/>
                 <w:numId w:val="1"/>
               </w:numPr>
-            </w:pPr>
-            <w:r>
+              <w:rPr>
+                <w:strike/>
+              </w:rPr>
+            </w:pPr>
+            <w:r>
+              <w:rPr>
+                <w:strike/>
+              </w:rPr>
               <w:t xml:space="preserve">No </w:t>
             </w:r>
             <w:proofErr w:type="spellStart"/>
             <w:r>
+              <w:rPr>
+                <w:strike/>
+              </w:rPr>
               <w:t>bootcamp</w:t>
             </w:r>
             <w:proofErr w:type="spellEnd"/>
             <w:r>
-              <w:t xml:space="preserve">, aconteceu alguma situação que te levou a acreditar que você é capaz de desenvolver em alto nível técnico? E de performar bem? </w:t>
-            </w:r>
-            <w:r>
-              <w:t>D</w:t>
-            </w:r>
-            <w:r>
-              <w:t>escreva</w:t>
-            </w:r>
-            <w:r>
-              <w:t xml:space="preserve"> essas</w:t>
-            </w:r>
-            <w:r>
-              <w:t xml:space="preserve"> situações</w:t>
-            </w:r>
-            <w:r>
-              <w:t>.</w:t>
+              <w:rPr>
+                <w:strike/>
+              </w:rPr>
+              <w:t>, aconteceu alguma situação que te levou a acreditar que você é capaz de desenvolver em alto nível técnico? E de performar bem? Descreva essas situações.</w:t>
             </w:r>
           </w:p>
         </w:tc>
@@ -518,6 +599,7 @@
               </w:numPr>
             </w:pPr>
             <w:r>
+              <w:lastRenderedPageBreak/>
               <w:t xml:space="preserve">Como o treinamento do </w:t>
             </w:r>
             <w:proofErr w:type="spellStart"/>

</xml_diff>